<commit_message>
-mm/Added meeting four minutes
</commit_message>
<xml_diff>
--- a/Minutes/Meeting Two Minutes.docx
+++ b/Minutes/Meeting Two Minutes.docx
@@ -14,7 +14,13 @@
     </w:p>
     <w:p>
       <w:r>
-        <w:t>2015: Gerald checked out for the evening planning to work more on it tommorrow, Ryan steps out for an event he needs to attend planning to work more on it later.</w:t>
+        <w:t xml:space="preserve">2015: Gerald checked out for the evening planning to work more on it </w:t>
+      </w:r>
+      <w:r>
+        <w:t>tomorrow</w:t>
+      </w:r>
+      <w:r>
+        <w:t>, Ryan steps out for an event he needs to attend planning to work more on it later.</w:t>
       </w:r>
     </w:p>
     <w:p>
@@ -155,6 +161,7 @@
     <w:lsdException w:name="HTML Sample" w:semiHidden="1" w:unhideWhenUsed="1"/>
     <w:lsdException w:name="HTML Typewriter" w:semiHidden="1" w:unhideWhenUsed="1"/>
     <w:lsdException w:name="HTML Variable" w:semiHidden="1" w:unhideWhenUsed="1"/>
+    <w:lsdException w:name="Normal Table" w:semiHidden="1" w:unhideWhenUsed="1"/>
     <w:lsdException w:name="annotation subject" w:semiHidden="1" w:unhideWhenUsed="1"/>
     <w:lsdException w:name="No List" w:semiHidden="1" w:unhideWhenUsed="1"/>
     <w:lsdException w:name="Outline List 1" w:semiHidden="1" w:unhideWhenUsed="1"/>
@@ -201,8 +208,10 @@
     <w:lsdException w:name="Table Subtle 2" w:semiHidden="1" w:unhideWhenUsed="1"/>
     <w:lsdException w:name="Table Web 1" w:semiHidden="1" w:unhideWhenUsed="1"/>
     <w:lsdException w:name="Table Web 2" w:semiHidden="1" w:unhideWhenUsed="1"/>
+    <w:lsdException w:name="Table Web 3" w:semiHidden="1" w:unhideWhenUsed="1"/>
     <w:lsdException w:name="Balloon Text" w:semiHidden="1" w:unhideWhenUsed="1"/>
     <w:lsdException w:name="Table Grid" w:uiPriority="39"/>
+    <w:lsdException w:name="Table Theme" w:semiHidden="1" w:unhideWhenUsed="1"/>
     <w:lsdException w:name="Placeholder Text" w:semiHidden="1"/>
     <w:lsdException w:name="No Spacing" w:uiPriority="1" w:qFormat="1"/>
     <w:lsdException w:name="Light Shading" w:uiPriority="60"/>

</xml_diff>